<commit_message>
Fixed issue with merged tables being skewed reordering tables
Former-commit-id: 7f29b4a77473a9cb394a6a2027258e79bf5c5f53
</commit_message>
<xml_diff>
--- a/QSSD/Abstract.docx
+++ b/QSSD/Abstract.docx
@@ -7,49 +7,14 @@
         <w:pStyle w:val="ListParagraph"/>
       </w:pPr>
       <w:r>
-        <w:t xml:space="preserve">A program to automate the process of </w:t>
-      </w:r>
-      <w:r>
-        <w:t>merging multiple</w:t>
-      </w:r>
-      <w:r>
-        <w:t xml:space="preserve"> Excel</w:t>
-      </w:r>
-      <w:r>
-        <w:t xml:space="preserve"> </w:t>
-      </w:r>
-      <w:r>
-        <w:t>tables that contain overlapping sets of data, this ranges from tables on different spreadsheet pages to multiple files being merged into one</w:t>
-      </w:r>
-      <w:r>
-        <w:t xml:space="preserve">. The main goal of the project was on automating the process so that a user of any skill could simple import in the correct files and have </w:t>
-      </w:r>
-      <w:r>
-        <w:t>a result</w:t>
-      </w:r>
-      <w:r>
-        <w:t xml:space="preserve"> returned to them. </w:t>
-      </w:r>
-      <w:r>
-        <w:t>Of course,</w:t>
-      </w:r>
-      <w:r>
-        <w:t xml:space="preserve"> errors can </w:t>
-      </w:r>
-      <w:r>
-        <w:t>occur,</w:t>
-      </w:r>
-      <w:r>
-        <w:t xml:space="preserve"> so the user is able to override the automated decisions made while still being able to merge tables more efficiently. </w:t>
-      </w:r>
-      <w:r>
-        <w:t xml:space="preserve">To help with the merging process the program can automatically check for inconsistencies in the data to </w:t>
-      </w:r>
-      <w:r>
-        <w:t xml:space="preserve">help with large tables where it would be difficult to spot a single </w:t>
-      </w:r>
-      <w:r>
-        <w:t>mistake or inconsistency.</w:t>
+        <w:rPr>
+          <w:b/>
+          <w:bCs/>
+        </w:rPr>
+        <w:t xml:space="preserve">Project title: </w:t>
+      </w:r>
+      <w:r>
+        <w:t>Querying semi-structured data</w:t>
       </w:r>
     </w:p>
     <w:p>
@@ -57,13 +22,127 @@
         <w:pStyle w:val="ListParagraph"/>
       </w:pPr>
       <w:r>
-        <w:tab/>
-        <w:t>Using Java and its object orientated nature helped in making a clear structure with room for modification and for new file formats to be included and combined with the Apache POI module allowed for Excel spreadsheets (.xlsx) files to be opened and read quickly while also gaining access to important information to help understand the sheets such as formulas used to calculate a value and how each cell is styles to help identify if it belongs to a table or is just a short description.</w:t>
+        <w:rPr>
+          <w:b/>
+          <w:bCs/>
+        </w:rPr>
+        <w:t xml:space="preserve">Student: </w:t>
+      </w:r>
+      <w:r>
+        <w:t>Ben Ramsay Foster 1705054</w:t>
+      </w:r>
+    </w:p>
+    <w:p>
+      <w:pPr>
+        <w:pStyle w:val="ListParagraph"/>
+      </w:pPr>
+      <w:r>
+        <w:rPr>
+          <w:b/>
+          <w:bCs/>
+        </w:rPr>
+        <w:t>Supervisor:</w:t>
+      </w:r>
+      <w:r>
+        <w:t xml:space="preserve"> Michae</w:t>
       </w:r>
       <w:bookmarkStart w:id="0" w:name="_GoBack"/>
       <w:bookmarkEnd w:id="0"/>
       <w:r>
+        <w:t>l Fairbank</w:t>
+      </w:r>
+    </w:p>
+    <w:p>
+      <w:pPr>
+        <w:pStyle w:val="ListParagraph"/>
+        <w:rPr>
+          <w:b/>
+          <w:bCs/>
+        </w:rPr>
+      </w:pPr>
+    </w:p>
+    <w:p>
+      <w:pPr>
+        <w:pStyle w:val="ListParagraph"/>
+        <w:rPr>
+          <w:b/>
+          <w:bCs/>
+        </w:rPr>
+      </w:pPr>
+    </w:p>
+    <w:p>
+      <w:pPr>
+        <w:pStyle w:val="ListParagraph"/>
+        <w:rPr>
+          <w:b/>
+          <w:bCs/>
+        </w:rPr>
+      </w:pPr>
+      <w:r>
+        <w:rPr>
+          <w:b/>
+          <w:bCs/>
+        </w:rPr>
+        <w:t>Abstract</w:t>
+      </w:r>
+    </w:p>
+    <w:p>
+      <w:pPr>
+        <w:pStyle w:val="ListParagraph"/>
+      </w:pPr>
+      <w:r>
+        <w:t xml:space="preserve">A program to automate the process of </w:t>
+      </w:r>
+      <w:r>
+        <w:t>merging multiple</w:t>
+      </w:r>
+      <w:r>
+        <w:t xml:space="preserve"> Excel</w:t>
+      </w:r>
+      <w:r>
         <w:t xml:space="preserve"> </w:t>
+      </w:r>
+      <w:r>
+        <w:t>tables that contain overlapping sets of data, this ranges from tables on different spreadsheet pages to multiple files being merged into one</w:t>
+      </w:r>
+      <w:r>
+        <w:t xml:space="preserve">. The main goal of the project was on automating the process so that a user of any skill could simple import in the correct files and have </w:t>
+      </w:r>
+      <w:r>
+        <w:t>a result</w:t>
+      </w:r>
+      <w:r>
+        <w:t xml:space="preserve"> returned to them. </w:t>
+      </w:r>
+      <w:r>
+        <w:t>Of course,</w:t>
+      </w:r>
+      <w:r>
+        <w:t xml:space="preserve"> errors can </w:t>
+      </w:r>
+      <w:r>
+        <w:t>occur,</w:t>
+      </w:r>
+      <w:r>
+        <w:t xml:space="preserve"> so the user is able to override the automated decisions made while still being able to merge tables more efficiently. </w:t>
+      </w:r>
+      <w:r>
+        <w:t xml:space="preserve">To help with the merging process the program can automatically check for inconsistencies in the data to </w:t>
+      </w:r>
+      <w:r>
+        <w:t xml:space="preserve">help with large tables where it would be difficult to spot a single </w:t>
+      </w:r>
+      <w:r>
+        <w:t>mistake or inconsistency.</w:t>
+      </w:r>
+    </w:p>
+    <w:p>
+      <w:pPr>
+        <w:pStyle w:val="ListParagraph"/>
+      </w:pPr>
+      <w:r>
+        <w:tab/>
+        <w:t xml:space="preserve">Using Java and its object orientated nature helped in making a clear structure with room for modification and for new file formats to be included and combined with the Apache POI module allowed for Excel spreadsheets (.xlsx) files to be opened and read quickly while also gaining access to important information to help understand the sheets such as formulas used to calculate a value and how each cell is styles to help identify if it belongs to a table or is just a short description. </w:t>
       </w:r>
     </w:p>
     <w:p>

</xml_diff>